<commit_message>
Platzhalter-Sprites für Cutszene + Cutszene-Dummy
</commit_message>
<xml_diff>
--- a/Level_Skizzen/Level 2 - Bankgebäude.docx
+++ b/Level_Skizzen/Level 2 - Bankgebäude.docx
@@ -19,20 +19,62 @@
       </w:r>
     </w:p>
     <w:p>
-      <w:proofErr w:type="spellStart"/>
-      <w:r>
-        <w:t>Df</w:t>
-      </w:r>
-      <w:proofErr w:type="spellEnd"/>
-    </w:p>
-    <w:p>
-      <w:proofErr w:type="spellStart"/>
-      <w:r>
-        <w:t>Df</w:t>
-      </w:r>
-      <w:proofErr w:type="spellEnd"/>
-    </w:p>
-    <w:p/>
+      <w:bookmarkStart w:id="0" w:name="_GoBack"/>
+      <w:bookmarkEnd w:id="0"/>
+      <w:r>
+        <w:rPr>
+          <w:noProof/>
+        </w:rPr>
+        <w:drawing>
+          <wp:inline distT="0" distB="0" distL="0" distR="0">
+            <wp:extent cx="5748655" cy="4178300"/>
+            <wp:effectExtent l="0" t="0" r="4445" b="0"/>
+            <wp:docPr id="1" name="Grafik 1"/>
+            <wp:cNvGraphicFramePr>
+              <a:graphicFrameLocks xmlns:a="http://schemas.openxmlformats.org/drawingml/2006/main" noChangeAspect="1"/>
+            </wp:cNvGraphicFramePr>
+            <a:graphic xmlns:a="http://schemas.openxmlformats.org/drawingml/2006/main">
+              <a:graphicData uri="http://schemas.openxmlformats.org/drawingml/2006/picture">
+                <pic:pic xmlns:pic="http://schemas.openxmlformats.org/drawingml/2006/picture">
+                  <pic:nvPicPr>
+                    <pic:cNvPr id="0" name="Picture 1"/>
+                    <pic:cNvPicPr>
+                      <a:picLocks noChangeAspect="1" noChangeArrowheads="1"/>
+                    </pic:cNvPicPr>
+                  </pic:nvPicPr>
+                  <pic:blipFill>
+                    <a:blip r:embed="rId4" cstate="print">
+                      <a:extLst>
+                        <a:ext uri="{28A0092B-C50C-407E-A947-70E740481C1C}">
+                          <a14:useLocalDpi xmlns:a14="http://schemas.microsoft.com/office/drawing/2010/main" val="0"/>
+                        </a:ext>
+                      </a:extLst>
+                    </a:blip>
+                    <a:srcRect/>
+                    <a:stretch>
+                      <a:fillRect/>
+                    </a:stretch>
+                  </pic:blipFill>
+                  <pic:spPr bwMode="auto">
+                    <a:xfrm>
+                      <a:off x="0" y="0"/>
+                      <a:ext cx="5748655" cy="4178300"/>
+                    </a:xfrm>
+                    <a:prstGeom prst="rect">
+                      <a:avLst/>
+                    </a:prstGeom>
+                    <a:noFill/>
+                    <a:ln>
+                      <a:noFill/>
+                    </a:ln>
+                  </pic:spPr>
+                </pic:pic>
+              </a:graphicData>
+            </a:graphic>
+          </wp:inline>
+        </w:drawing>
+      </w:r>
+    </w:p>
     <w:p>
       <w:pPr>
         <w:pStyle w:val="berschrift1"/>
@@ -104,6 +146,7 @@
     </w:p>
     <w:p>
       <w:r>
+        <w:lastRenderedPageBreak/>
         <w:t>Vor dem Gebäude, direkt an der Eingangstüre, stehen zwei unbewegliche Wachen. Eine weitere Wache befindet sich im Wärterhäuschen.</w:t>
       </w:r>
     </w:p>
@@ -114,8 +157,6 @@
       <w:r>
         <w:t xml:space="preserve"> (4)</w:t>
       </w:r>
-      <w:bookmarkStart w:id="0" w:name="_GoBack"/>
-      <w:bookmarkEnd w:id="0"/>
       <w:r>
         <w:t xml:space="preserve">, die zu einer Plattform (bspw. einer Klimaanlage) führt. Zusätzlich ist ein Werbeschild (2), eine Straßenlaterne (1), sowie eine Mülltonne (direkt neben dem Spieler) Hauptelemente des </w:t>
       </w:r>
@@ -164,7 +205,6 @@
     </w:p>
     <w:p>
       <w:r>
-        <w:lastRenderedPageBreak/>
         <w:t>Auf dem blau gekennzeichneten Weg, springt der Spieler (nach dem Erlangen der Blaupause) auf eine Leite. Er erklimmt sie, steigt auf eine Plattform o.ä. und begibt sich auf ein schmales Werbeschild. Von dort aus, ist er in der Lage, auf den Fenstersims des linksten Fensters zu springen. Dort angekommen Endet das Level für ihn.</w:t>
       </w:r>
     </w:p>

</xml_diff>